<commit_message>
perjalanan dinas kurang data sekda
</commit_message>
<xml_diff>
--- a/public/template/spt.docx
+++ b/public/template/spt.docx
@@ -1271,21 +1271,7 @@
                 <w:rFonts w:ascii="Arial" w:hAnsi="Arial" w:cs="Arial"/>
                 <w:lang w:val="en-US"/>
               </w:rPr>
-              <w:t>${pangkat}</w:t>
-            </w:r>
-            <w:r>
-              <w:rPr>
-                <w:rFonts w:ascii="Arial" w:hAnsi="Arial" w:cs="Arial"/>
-                <w:lang w:val="en-US"/>
-              </w:rPr>
-              <w:t>,</w:t>
-            </w:r>
-            <w:r>
-              <w:rPr>
-                <w:rFonts w:ascii="Arial" w:hAnsi="Arial" w:cs="Arial"/>
-                <w:lang w:val="en-US"/>
-              </w:rPr>
-              <w:t xml:space="preserve"> ${golongan}</w:t>
+              <w:t>${pangkat} / ${golongan}</w:t>
             </w:r>
           </w:p>
         </w:tc>
@@ -1866,188 +1852,233 @@
         </w:rPr>
       </w:pPr>
     </w:p>
-    <w:tbl>
-      <w:tblPr>
-        <w:tblStyle w:val="TableGrid"/>
-        <w:tblW w:w="0" w:type="auto"/>
-        <w:tblInd w:w="4135" w:type="dxa"/>
-        <w:tblBorders>
-          <w:top w:val="none" w:sz="0" w:space="0" w:color="auto"/>
-          <w:left w:val="none" w:sz="0" w:space="0" w:color="auto"/>
-          <w:bottom w:val="none" w:sz="0" w:space="0" w:color="auto"/>
-          <w:right w:val="none" w:sz="0" w:space="0" w:color="auto"/>
-          <w:insideH w:val="none" w:sz="0" w:space="0" w:color="auto"/>
-          <w:insideV w:val="none" w:sz="0" w:space="0" w:color="auto"/>
-        </w:tblBorders>
-        <w:tblLook w:val="04A0" w:firstRow="1" w:lastRow="0" w:firstColumn="1" w:lastColumn="0" w:noHBand="0" w:noVBand="1"/>
-      </w:tblPr>
-      <w:tblGrid>
-        <w:gridCol w:w="5614"/>
-      </w:tblGrid>
-      <w:tr>
-        <w:tc>
-          <w:tcPr>
-            <w:tcW w:w="5614" w:type="dxa"/>
-          </w:tcPr>
-          <w:p>
-            <w:pPr>
-              <w:pStyle w:val="BodyText"/>
-              <w:spacing w:line="281" w:lineRule="exact"/>
-              <w:jc w:val="center"/>
-              <w:rPr>
-                <w:rFonts w:ascii="Arial" w:hAnsi="Arial" w:cs="Arial"/>
-                <w:sz w:val="22"/>
-                <w:szCs w:val="22"/>
-              </w:rPr>
-            </w:pPr>
-            <w:r>
-              <w:rPr>
-                <w:rFonts w:ascii="Arial" w:hAnsi="Arial" w:cs="Arial"/>
-                <w:sz w:val="22"/>
-                <w:szCs w:val="22"/>
-              </w:rPr>
-              <w:t>KEPALA ${opd}</w:t>
-            </w:r>
-          </w:p>
-        </w:tc>
-      </w:tr>
-      <w:tr>
-        <w:tc>
-          <w:tcPr>
-            <w:tcW w:w="5614" w:type="dxa"/>
-          </w:tcPr>
-          <w:p>
-            <w:pPr>
-              <w:pStyle w:val="BodyText"/>
-              <w:spacing w:line="281" w:lineRule="exact"/>
-              <w:jc w:val="center"/>
-              <w:rPr>
-                <w:rFonts w:ascii="Arial" w:hAnsi="Arial" w:cs="Arial"/>
-                <w:sz w:val="22"/>
-                <w:szCs w:val="22"/>
-              </w:rPr>
-            </w:pPr>
-            <w:r>
-              <w:rPr>
-                <w:rFonts w:ascii="Arial" w:hAnsi="Arial" w:cs="Arial"/>
-                <w:sz w:val="22"/>
-                <w:szCs w:val="22"/>
-              </w:rPr>
-              <w:t>KABUPATEN WONOSOBO</w:t>
-            </w:r>
-          </w:p>
-        </w:tc>
-      </w:tr>
-      <w:tr>
-        <w:trPr>
-          <w:trHeight w:val="1340"/>
-        </w:trPr>
-        <w:tc>
-          <w:tcPr>
-            <w:tcW w:w="5614" w:type="dxa"/>
-          </w:tcPr>
-          <w:p>
-            <w:pPr>
-              <w:pStyle w:val="BodyText"/>
-              <w:spacing w:line="281" w:lineRule="exact"/>
-              <w:jc w:val="center"/>
-              <w:rPr>
-                <w:rFonts w:ascii="Arial" w:hAnsi="Arial" w:cs="Arial"/>
-                <w:sz w:val="22"/>
-                <w:szCs w:val="22"/>
-              </w:rPr>
-            </w:pPr>
-          </w:p>
-        </w:tc>
-      </w:tr>
-      <w:tr>
-        <w:tc>
-          <w:tcPr>
-            <w:tcW w:w="5614" w:type="dxa"/>
-          </w:tcPr>
-          <w:p>
-            <w:pPr>
-              <w:pStyle w:val="BodyText"/>
-              <w:spacing w:line="281" w:lineRule="exact"/>
-              <w:jc w:val="center"/>
-              <w:rPr>
-                <w:rFonts w:ascii="Arial" w:hAnsi="Arial" w:cs="Arial"/>
-                <w:b/>
-                <w:bCs/>
-                <w:sz w:val="22"/>
-                <w:szCs w:val="22"/>
-                <w:u w:val="single"/>
-              </w:rPr>
-            </w:pPr>
-            <w:r>
-              <w:rPr>
-                <w:rFonts w:ascii="Arial" w:hAnsi="Arial" w:cs="Arial"/>
-                <w:b/>
-                <w:bCs/>
-                <w:sz w:val="22"/>
-                <w:szCs w:val="22"/>
-                <w:u w:val="single"/>
-              </w:rPr>
-              <w:t>${kepala}</w:t>
-            </w:r>
-          </w:p>
-        </w:tc>
-      </w:tr>
-      <w:tr>
-        <w:tc>
-          <w:tcPr>
-            <w:tcW w:w="5614" w:type="dxa"/>
-          </w:tcPr>
-          <w:p>
-            <w:pPr>
-              <w:pStyle w:val="BodyText"/>
-              <w:spacing w:line="281" w:lineRule="exact"/>
-              <w:jc w:val="center"/>
-              <w:rPr>
-                <w:rFonts w:ascii="Arial" w:hAnsi="Arial" w:cs="Arial"/>
-                <w:sz w:val="22"/>
-                <w:szCs w:val="22"/>
-              </w:rPr>
-            </w:pPr>
-            <w:r>
-              <w:rPr>
-                <w:rFonts w:ascii="Arial" w:hAnsi="Arial" w:cs="Arial"/>
-                <w:sz w:val="22"/>
-                <w:szCs w:val="22"/>
-              </w:rPr>
-              <w:t>${kepala_pangkat}</w:t>
-            </w:r>
-          </w:p>
-        </w:tc>
-      </w:tr>
-      <w:tr>
-        <w:tc>
-          <w:tcPr>
-            <w:tcW w:w="5614" w:type="dxa"/>
-          </w:tcPr>
-          <w:p>
-            <w:pPr>
-              <w:pStyle w:val="BodyText"/>
-              <w:spacing w:line="281" w:lineRule="exact"/>
-              <w:jc w:val="center"/>
-              <w:rPr>
-                <w:rFonts w:ascii="Arial" w:hAnsi="Arial" w:cs="Arial"/>
-                <w:sz w:val="22"/>
-                <w:szCs w:val="22"/>
-              </w:rPr>
-            </w:pPr>
-            <w:r>
-              <w:rPr>
-                <w:rFonts w:ascii="Arial" w:hAnsi="Arial" w:cs="Arial"/>
-                <w:sz w:val="22"/>
-                <w:szCs w:val="22"/>
-              </w:rPr>
-              <w:t>NIP. ${kepala_nip}</w:t>
-            </w:r>
-          </w:p>
-        </w:tc>
-      </w:tr>
-    </w:tbl>
+    <w:p>
+      <w:pPr>
+        <w:pStyle w:val="NoSpacing"/>
+        <w:spacing w:line="276" w:lineRule="auto"/>
+        <w:ind w:left="3119" w:right="-563"/>
+        <w:jc w:val="center"/>
+        <w:rPr>
+          <w:rFonts w:ascii="Arial" w:hAnsi="Arial" w:cs="Arial"/>
+        </w:rPr>
+      </w:pPr>
+      <w:r>
+        <w:rPr>
+          <w:rFonts w:ascii="Arial" w:hAnsi="Arial" w:cs="Arial"/>
+        </w:rPr>
+        <w:t xml:space="preserve">KEPALA </w:t>
+      </w:r>
+      <w:r>
+        <w:rPr>
+          <w:rFonts w:ascii="Arial" w:hAnsi="Arial" w:cs="Arial"/>
+        </w:rPr>
+        <w:t>${opd}</w:t>
+      </w:r>
+    </w:p>
+    <w:p>
+      <w:pPr>
+        <w:pStyle w:val="NoSpacing"/>
+        <w:spacing w:line="276" w:lineRule="auto"/>
+        <w:ind w:left="3119" w:firstLine="481"/>
+        <w:jc w:val="center"/>
+        <w:rPr>
+          <w:rFonts w:ascii="Arial" w:hAnsi="Arial" w:cs="Arial"/>
+        </w:rPr>
+      </w:pPr>
+      <w:r>
+        <w:rPr>
+          <w:rFonts w:ascii="Arial" w:hAnsi="Arial" w:cs="Arial"/>
+          <w:lang w:val="en-US"/>
+        </w:rPr>
+        <w:t xml:space="preserve"> </w:t>
+      </w:r>
+      <w:r>
+        <w:rPr>
+          <w:rFonts w:ascii="Arial" w:hAnsi="Arial" w:cs="Arial"/>
+        </w:rPr>
+        <w:t>KABUPATEN WONOSOBO</w:t>
+      </w:r>
+    </w:p>
+    <w:p>
+      <w:pPr>
+        <w:spacing w:line="276" w:lineRule="auto"/>
+        <w:ind w:left="3402" w:right="-221"/>
+        <w:jc w:val="center"/>
+        <w:rPr>
+          <w:rFonts w:ascii="Arial" w:hAnsi="Arial" w:cs="Arial"/>
+          <w:noProof/>
+          <w:sz w:val="18"/>
+          <w:szCs w:val="22"/>
+          <w14:ligatures w14:val="standardContextual"/>
+        </w:rPr>
+      </w:pPr>
+    </w:p>
+    <w:p>
+      <w:pPr>
+        <w:spacing w:line="276" w:lineRule="auto"/>
+        <w:ind w:left="3402" w:right="-221"/>
+        <w:jc w:val="center"/>
+        <w:rPr>
+          <w:rFonts w:ascii="Arial" w:hAnsi="Arial" w:cs="Arial"/>
+          <w:noProof/>
+          <w:sz w:val="18"/>
+          <w:szCs w:val="22"/>
+          <w14:ligatures w14:val="standardContextual"/>
+        </w:rPr>
+      </w:pPr>
+    </w:p>
+    <w:p>
+      <w:pPr>
+        <w:spacing w:line="276" w:lineRule="auto"/>
+        <w:ind w:left="3402" w:right="-221"/>
+        <w:jc w:val="center"/>
+        <w:rPr>
+          <w:rFonts w:ascii="Arial" w:hAnsi="Arial" w:cs="Arial"/>
+          <w:noProof/>
+          <w:sz w:val="18"/>
+          <w:szCs w:val="22"/>
+          <w14:ligatures w14:val="standardContextual"/>
+        </w:rPr>
+      </w:pPr>
+    </w:p>
+    <w:p>
+      <w:pPr>
+        <w:spacing w:line="276" w:lineRule="auto"/>
+        <w:ind w:left="3402" w:right="-221"/>
+        <w:jc w:val="center"/>
+        <w:rPr>
+          <w:rFonts w:ascii="Arial" w:hAnsi="Arial" w:cs="Arial"/>
+          <w:noProof/>
+          <w:sz w:val="18"/>
+          <w:szCs w:val="22"/>
+          <w14:ligatures w14:val="standardContextual"/>
+        </w:rPr>
+      </w:pPr>
+    </w:p>
+    <w:p>
+      <w:pPr>
+        <w:spacing w:line="276" w:lineRule="auto"/>
+        <w:ind w:left="3402" w:right="-221"/>
+        <w:jc w:val="center"/>
+        <w:rPr>
+          <w:rFonts w:ascii="Arial" w:hAnsi="Arial" w:cs="Arial"/>
+          <w:noProof/>
+          <w:sz w:val="18"/>
+          <w:szCs w:val="22"/>
+        </w:rPr>
+      </w:pPr>
+    </w:p>
+    <w:p>
+      <w:pPr>
+        <w:pStyle w:val="NoSpacing"/>
+        <w:spacing w:line="276" w:lineRule="auto"/>
+        <w:ind w:left="3686"/>
+        <w:jc w:val="center"/>
+        <w:rPr>
+          <w:rFonts w:ascii="Arial" w:eastAsia="Times New Roman" w:hAnsi="Arial" w:cs="Arial"/>
+          <w:b/>
+          <w:bCs/>
+          <w:u w:val="single"/>
+          <w:lang w:val="en-US" w:eastAsia="en-ID"/>
+        </w:rPr>
+      </w:pPr>
+      <w:r>
+        <w:rPr>
+          <w:rFonts w:ascii="Arial" w:eastAsia="Times New Roman" w:hAnsi="Arial" w:cs="Arial"/>
+          <w:b/>
+          <w:bCs/>
+          <w:u w:val="single"/>
+          <w:lang w:val="en-US" w:eastAsia="en-ID"/>
+        </w:rPr>
+        <w:t>${</w:t>
+      </w:r>
+      <w:r>
+        <w:rPr>
+          <w:rFonts w:ascii="Arial" w:eastAsia="Times New Roman" w:hAnsi="Arial" w:cs="Arial"/>
+          <w:b/>
+          <w:bCs/>
+          <w:u w:val="single"/>
+          <w:lang w:val="en-US" w:eastAsia="en-ID"/>
+        </w:rPr>
+        <w:t>kepala</w:t>
+      </w:r>
+      <w:r>
+        <w:rPr>
+          <w:rFonts w:ascii="Arial" w:eastAsia="Times New Roman" w:hAnsi="Arial" w:cs="Arial"/>
+          <w:b/>
+          <w:bCs/>
+          <w:u w:val="single"/>
+          <w:lang w:val="en-US" w:eastAsia="en-ID"/>
+        </w:rPr>
+        <w:t>}</w:t>
+      </w:r>
+    </w:p>
+    <w:p>
+      <w:pPr>
+        <w:pStyle w:val="NoSpacing"/>
+        <w:spacing w:line="276" w:lineRule="auto"/>
+        <w:ind w:left="3686"/>
+        <w:jc w:val="center"/>
+        <w:rPr>
+          <w:rFonts w:ascii="Arial" w:hAnsi="Arial" w:cs="Arial"/>
+          <w:lang w:val="en-US"/>
+        </w:rPr>
+      </w:pPr>
+      <w:r>
+        <w:rPr>
+          <w:rFonts w:ascii="Arial" w:hAnsi="Arial" w:cs="Arial"/>
+          <w:lang w:val="en-US"/>
+        </w:rPr>
+        <w:t>${</w:t>
+      </w:r>
+      <w:r>
+        <w:rPr>
+          <w:rFonts w:ascii="Arial" w:hAnsi="Arial" w:cs="Arial"/>
+          <w:lang w:val="en-US"/>
+        </w:rPr>
+        <w:t>kepala</w:t>
+      </w:r>
+      <w:r>
+        <w:rPr>
+          <w:rFonts w:ascii="Arial" w:hAnsi="Arial" w:cs="Arial"/>
+          <w:lang w:val="en-US"/>
+        </w:rPr>
+        <w:t>_pangkat}</w:t>
+      </w:r>
+    </w:p>
+    <w:p>
+      <w:pPr>
+        <w:pStyle w:val="NoSpacing"/>
+        <w:spacing w:line="276" w:lineRule="auto"/>
+        <w:ind w:left="3686"/>
+        <w:jc w:val="center"/>
+        <w:rPr>
+          <w:rFonts w:ascii="Arial" w:hAnsi="Arial" w:cs="Arial"/>
+          <w:lang w:val="en-US"/>
+        </w:rPr>
+      </w:pPr>
+      <w:r>
+        <w:rPr>
+          <w:rFonts w:ascii="Arial" w:hAnsi="Arial" w:cs="Arial"/>
+          <w:lang w:val="en-US"/>
+        </w:rPr>
+        <w:t>NIP. ${</w:t>
+      </w:r>
+      <w:r>
+        <w:rPr>
+          <w:rFonts w:ascii="Arial" w:hAnsi="Arial" w:cs="Arial"/>
+          <w:lang w:val="en-US"/>
+        </w:rPr>
+        <w:t>kepala_nip</w:t>
+      </w:r>
+      <w:r>
+        <w:rPr>
+          <w:rFonts w:ascii="Arial" w:hAnsi="Arial" w:cs="Arial"/>
+          <w:lang w:val="en-US"/>
+        </w:rPr>
+        <w:t>}</w:t>
+      </w:r>
+    </w:p>
     <w:p>
       <w:pPr>
         <w:pStyle w:val="BodyText"/>

</xml_diff>